<commit_message>
[ERM-6066] Поле OperatesOnTheBasisInGenitive вместо Profile.OperatesOnTheBasisInGenitive
</commit_message>
<xml_diff>
--- a/BLFlex/Templates/Доп. соглашение (расторжение).docx
+++ b/BLFlex/Templates/Доп. соглашение (расторжение).docx
@@ -385,19 +385,7 @@
                     <w:u w:val="single"/>
                     <w:lang w:eastAsia="ru-RU"/>
                   </w:rPr>
-                  <w:t>«20» М</w:t>
-                </w:r>
-                <w:bookmarkStart w:id="3" w:name="_GoBack"/>
-                <w:bookmarkEnd w:id="3"/>
-                <w:r>
-                  <w:rPr>
-                    <w:rFonts w:eastAsia="Times New Roman" w:cs="Times New Roman"/>
-                    <w:sz w:val="24"/>
-                    <w:szCs w:val="24"/>
-                    <w:u w:val="single"/>
-                    <w:lang w:eastAsia="ru-RU"/>
-                  </w:rPr>
-                  <w:t>ая 2011</w:t>
+                  <w:t>«20» Мая 2011</w:t>
                 </w:r>
               </w:sdtContent>
             </w:sdt>
@@ -553,8 +541,8 @@
               <w:rPr>
                 <w:lang w:eastAsia="ru-RU"/>
               </w:rPr>
-              <w:alias w:val="LegalPersonProfile.OperatesOnTheBasisInGenitive"/>
-              <w:tag w:val="LegalPersonProfile.OperatesOnTheBasisInGenitive"/>
+              <w:alias w:val="OperatesOnTheBasisInGenitive"/>
+              <w:tag w:val="OperatesOnTheBasisInGenitive"/>
               <w:id w:val="-55857730"/>
               <w:placeholder>
                 <w:docPart w:val="3CBE5F07A3504E6EAE730029FB11243A"/>
@@ -709,8 +697,8 @@
               <w:rPr>
                 <w:lang w:eastAsia="ru-RU"/>
               </w:rPr>
-              <w:alias w:val="LegalPersonProfile.OperatesOnTheBasisInGenitive"/>
-              <w:tag w:val="LegalPersonProfile.OperatesOnTheBasisInGenitive"/>
+              <w:alias w:val="OperatesOnTheBasisInGenitive"/>
+              <w:tag w:val="OperatesOnTheBasisInGenitive"/>
               <w:id w:val="99556665"/>
               <w:placeholder>
                 <w:docPart w:val="61DFDACBF9DC4167A023DF4029D00A57"/>
@@ -826,7 +814,17 @@
                   <w:szCs w:val="24"/>
                   <w:lang w:eastAsia="ru-RU"/>
                 </w:rPr>
-                <w:t>доверенности</w:t>
+                <w:t>доверенно</w:t>
+              </w:r>
+              <w:bookmarkStart w:id="3" w:name="_GoBack"/>
+              <w:bookmarkEnd w:id="3"/>
+              <w:r>
+                <w:rPr>
+                  <w:rFonts w:eastAsia="Times New Roman" w:cs="Times New Roman"/>
+                  <w:szCs w:val="24"/>
+                  <w:lang w:eastAsia="ru-RU"/>
+                </w:rPr>
+                <w:t>сти</w:t>
               </w:r>
             </w:sdtContent>
           </w:sdt>
@@ -6224,6 +6222,7 @@
     <w:rsid w:val="007553D2"/>
     <w:rsid w:val="0087721A"/>
     <w:rsid w:val="009C5249"/>
+    <w:rsid w:val="00A00B94"/>
     <w:rsid w:val="00A3738B"/>
     <w:rsid w:val="00B811BA"/>
     <w:rsid w:val="00BC0E8D"/>
@@ -7420,7 +7419,7 @@
 </file>
 
 <file path=customXml/itemProps1.xml><?xml version="1.0" encoding="utf-8"?>
-<ds:datastoreItem xmlns:ds="http://schemas.openxmlformats.org/officeDocument/2006/customXml" ds:itemID="{FECB6B38-4566-4081-A4D1-C1F5092C7FB9}">
+<ds:datastoreItem xmlns:ds="http://schemas.openxmlformats.org/officeDocument/2006/customXml" ds:itemID="{2E15E9E3-A7D3-4596-A6F4-3B6E477FDD8E}">
   <ds:schemaRefs>
     <ds:schemaRef ds:uri="http://schemas.openxmlformats.org/officeDocument/2006/bibliography"/>
   </ds:schemaRefs>

</xml_diff>